<commit_message>
Graf experience er lavet og på home
</commit_message>
<xml_diff>
--- a/static/assets/text/job.docx
+++ b/static/assets/text/job.docx
@@ -4,7 +4,39 @@
   <w:body>
     <w:p>
       <w:r>
-        <w:t>Hej niklas jeg er en string</w:t>
+        <w:t xml:space="preserve">Jeg arbejder som studenter medhjælper i KMD. KMD er en stor IT-virksomhed, der </w:t>
+      </w:r>
+      <w:proofErr w:type="gramStart"/>
+      <w:r>
+        <w:t>levere</w:t>
+      </w:r>
+      <w:proofErr w:type="gramEnd"/>
+      <w:r>
+        <w:t xml:space="preserve"> digitale løsninger til det offentlige og private. </w:t>
+      </w:r>
+      <w:r>
+        <w:t>Jeg har været i virksomheden i snart 2 år.</w:t>
+      </w:r>
+      <w:r>
+        <w:t xml:space="preserve"> </w:t>
+      </w:r>
+      <w:r>
+        <w:t xml:space="preserve">Mine primære opgaver består </w:t>
+      </w:r>
+      <w:r>
+        <w:t>i</w:t>
+      </w:r>
+      <w:r>
+        <w:t xml:space="preserve"> at håndtere IT-infrastruktur (sagsbehandling), backup opfølgning og overvågning af bruger adgange. Herudover står jeg for at levere månedlige rapporter for en kunde der udarbejdes i Excel og Word. Jeg har brugt R til at automatisere nogle opgaver</w:t>
+      </w:r>
+      <w:r>
+        <w:t xml:space="preserve"> indenfor data udtræk og manipulation</w:t>
+      </w:r>
+      <w:r>
+        <w:t>.</w:t>
+      </w:r>
+      <w:r>
+        <w:t xml:space="preserve"> </w:t>
       </w:r>
     </w:p>
     <w:sectPr>

</xml_diff>